<commit_message>
se arrego contador y se estilizaron los botones
</commit_message>
<xml_diff>
--- a/public/Base Productos.docx
+++ b/public/Base Productos.docx
@@ -169,7 +169,462 @@
         <w:rPr>
           <w:lang w:val="es-AR"/>
         </w:rPr>
-        <w:t>ID: 02</w:t>
+        <w:t>id</w:t>
+      </w:r>
+      <w:r>
+        <w:rPr>
+          <w:lang w:val="es-AR"/>
+        </w:rPr>
+        <w:t>: 2</w:t>
+      </w:r>
+    </w:p>
+    <w:p>
+      <w:pPr>
+        <w:pStyle w:val="Sinespaciado"/>
+        <w:spacing w:line="276" w:lineRule="auto"/>
+        <w:rPr>
+          <w:lang w:val="es-AR"/>
+        </w:rPr>
+      </w:pPr>
+      <w:r>
+        <w:rPr>
+          <w:lang w:val="es-AR"/>
+        </w:rPr>
+        <w:t>n</w:t>
+      </w:r>
+      <w:r>
+        <w:rPr>
+          <w:lang w:val="es-AR"/>
+        </w:rPr>
+        <w:t xml:space="preserve">ombre: </w:t>
+      </w:r>
+      <w:r>
+        <w:rPr>
+          <w:lang w:val="es-AR"/>
+        </w:rPr>
+        <w:t>“S</w:t>
+      </w:r>
+      <w:r>
+        <w:rPr>
+          <w:lang w:val="es-AR"/>
+        </w:rPr>
+        <w:t xml:space="preserve">artén Smeg </w:t>
+      </w:r>
+      <w:r>
+        <w:rPr>
+          <w:lang w:val="es-AR"/>
+        </w:rPr>
+        <w:t>A</w:t>
+      </w:r>
+      <w:r>
+        <w:rPr>
+          <w:lang w:val="es-AR"/>
+        </w:rPr>
+        <w:t>ntiadherente</w:t>
+      </w:r>
+      <w:r>
+        <w:rPr>
+          <w:lang w:val="es-AR"/>
+        </w:rPr>
+        <w:t xml:space="preserve"> 26cm</w:t>
+      </w:r>
+      <w:r>
+        <w:rPr>
+          <w:lang w:val="es-AR"/>
+        </w:rPr>
+        <w:t>”,</w:t>
+      </w:r>
+    </w:p>
+    <w:p>
+      <w:pPr>
+        <w:pStyle w:val="Sinespaciado"/>
+        <w:spacing w:line="276" w:lineRule="auto"/>
+        <w:rPr>
+          <w:lang w:val="es-AR"/>
+        </w:rPr>
+      </w:pPr>
+      <w:r>
+        <w:rPr>
+          <w:lang w:val="es-AR"/>
+        </w:rPr>
+        <w:t>d</w:t>
+      </w:r>
+      <w:r>
+        <w:rPr>
+          <w:lang w:val="es-AR"/>
+        </w:rPr>
+        <w:t>escripción</w:t>
+      </w:r>
+      <w:r>
+        <w:rPr>
+          <w:lang w:val="es-AR"/>
+        </w:rPr>
+        <w:t xml:space="preserve">: </w:t>
+      </w:r>
+      <w:r>
+        <w:rPr>
+          <w:lang w:val="es-AR"/>
+        </w:rPr>
+        <w:t>“</w:t>
+      </w:r>
+      <w:r>
+        <w:rPr>
+          <w:lang w:val="es-AR"/>
+        </w:rPr>
+        <w:t>Fabricada en aluminio forjado en frío.</w:t>
+      </w:r>
+      <w:r>
+        <w:rPr>
+          <w:lang w:val="es-AR"/>
+        </w:rPr>
+        <w:t xml:space="preserve"> </w:t>
+      </w:r>
+      <w:r>
+        <w:rPr>
+          <w:lang w:val="es-AR"/>
+        </w:rPr>
+        <w:t>Revestimiento antiadherente resistente a la abrasión.</w:t>
+      </w:r>
+    </w:p>
+    <w:p>
+      <w:pPr>
+        <w:pStyle w:val="Sinespaciado"/>
+        <w:spacing w:line="276" w:lineRule="auto"/>
+        <w:rPr>
+          <w:lang w:val="es-AR"/>
+        </w:rPr>
+      </w:pPr>
+      <w:r>
+        <w:rPr>
+          <w:lang w:val="es-AR"/>
+        </w:rPr>
+        <w:t>Mango de acero inoxidable frío.</w:t>
+      </w:r>
+      <w:r>
+        <w:rPr>
+          <w:lang w:val="es-AR"/>
+        </w:rPr>
+        <w:t xml:space="preserve"> </w:t>
+      </w:r>
+      <w:r>
+        <w:rPr>
+          <w:lang w:val="es-AR"/>
+        </w:rPr>
+        <w:t>Base de acero de 4,5mm.</w:t>
+      </w:r>
+      <w:r>
+        <w:rPr>
+          <w:lang w:val="es-AR"/>
+        </w:rPr>
+        <w:t xml:space="preserve"> </w:t>
+      </w:r>
+      <w:r>
+        <w:rPr>
+          <w:lang w:val="es-AR"/>
+        </w:rPr>
+        <w:t>Excelente distribución del calor.</w:t>
+      </w:r>
+      <w:r>
+        <w:rPr>
+          <w:lang w:val="es-AR"/>
+        </w:rPr>
+        <w:t>”,</w:t>
+      </w:r>
+    </w:p>
+    <w:p>
+      <w:pPr>
+        <w:pStyle w:val="Sinespaciado"/>
+        <w:spacing w:line="276" w:lineRule="auto"/>
+        <w:rPr>
+          <w:lang w:val="es-AR"/>
+        </w:rPr>
+      </w:pPr>
+      <w:r>
+        <w:rPr>
+          <w:lang w:val="es-AR"/>
+        </w:rPr>
+        <w:t>p</w:t>
+      </w:r>
+      <w:r>
+        <w:rPr>
+          <w:lang w:val="es-AR"/>
+        </w:rPr>
+        <w:t xml:space="preserve">recio: </w:t>
+      </w:r>
+      <w:r>
+        <w:rPr>
+          <w:lang w:val="es-AR"/>
+        </w:rPr>
+        <w:t>“$ 1</w:t>
+      </w:r>
+      <w:r>
+        <w:rPr>
+          <w:lang w:val="es-AR"/>
+        </w:rPr>
+        <w:t>3.401.</w:t>
+      </w:r>
+      <w:proofErr w:type="gramStart"/>
+      <w:r>
+        <w:rPr>
+          <w:lang w:val="es-AR"/>
+        </w:rPr>
+        <w:t>-</w:t>
+      </w:r>
+      <w:r>
+        <w:rPr>
+          <w:lang w:val="es-AR"/>
+        </w:rPr>
+        <w:t>“</w:t>
+      </w:r>
+      <w:proofErr w:type="gramEnd"/>
+    </w:p>
+    <w:p>
+      <w:pPr>
+        <w:pStyle w:val="Sinespaciado"/>
+        <w:spacing w:line="276" w:lineRule="auto"/>
+        <w:rPr>
+          <w:lang w:val="es-AR"/>
+        </w:rPr>
+      </w:pPr>
+      <w:r>
+        <w:rPr>
+          <w:lang w:val="es-AR"/>
+        </w:rPr>
+        <w:t>s</w:t>
+      </w:r>
+      <w:r>
+        <w:rPr>
+          <w:lang w:val="es-AR"/>
+        </w:rPr>
+        <w:t>tock: 8</w:t>
+      </w:r>
+    </w:p>
+    <w:p>
+      <w:pPr>
+        <w:pStyle w:val="Sinespaciado"/>
+        <w:spacing w:line="276" w:lineRule="auto"/>
+        <w:rPr>
+          <w:lang w:val="es-AR"/>
+        </w:rPr>
+      </w:pPr>
+    </w:p>
+    <w:p>
+      <w:pPr>
+        <w:pStyle w:val="Sinespaciado"/>
+        <w:spacing w:line="276" w:lineRule="auto"/>
+        <w:rPr>
+          <w:lang w:val="es-AR"/>
+        </w:rPr>
+      </w:pPr>
+      <w:r>
+        <w:rPr>
+          <w:lang w:val="es-AR"/>
+        </w:rPr>
+        <w:t>id</w:t>
+      </w:r>
+      <w:r>
+        <w:rPr>
+          <w:lang w:val="es-AR"/>
+        </w:rPr>
+        <w:t xml:space="preserve">: </w:t>
+      </w:r>
+      <w:r>
+        <w:rPr>
+          <w:lang w:val="es-AR"/>
+        </w:rPr>
+        <w:t>3</w:t>
+      </w:r>
+    </w:p>
+    <w:p>
+      <w:pPr>
+        <w:pStyle w:val="Sinespaciado"/>
+        <w:spacing w:line="276" w:lineRule="auto"/>
+        <w:rPr>
+          <w:lang w:val="es-AR"/>
+        </w:rPr>
+      </w:pPr>
+      <w:r>
+        <w:rPr>
+          <w:lang w:val="es-AR"/>
+        </w:rPr>
+        <w:t>n</w:t>
+      </w:r>
+      <w:r>
+        <w:rPr>
+          <w:lang w:val="es-AR"/>
+        </w:rPr>
+        <w:t xml:space="preserve">ombre: </w:t>
+      </w:r>
+      <w:r>
+        <w:rPr>
+          <w:lang w:val="es-AR"/>
+        </w:rPr>
+        <w:t>Sartén Dupla Prior 24</w:t>
+      </w:r>
+      <w:r>
+        <w:rPr>
+          <w:lang w:val="es-AR"/>
+        </w:rPr>
+        <w:t>cm</w:t>
+      </w:r>
+    </w:p>
+    <w:p>
+      <w:pPr>
+        <w:pStyle w:val="Sinespaciado"/>
+        <w:spacing w:line="276" w:lineRule="auto"/>
+        <w:rPr>
+          <w:lang w:val="es-AR"/>
+        </w:rPr>
+      </w:pPr>
+      <w:r>
+        <w:rPr>
+          <w:lang w:val="es-AR"/>
+        </w:rPr>
+        <w:t>d</w:t>
+      </w:r>
+      <w:r>
+        <w:rPr>
+          <w:lang w:val="es-AR"/>
+        </w:rPr>
+        <w:t xml:space="preserve">escripción: </w:t>
+      </w:r>
+      <w:r>
+        <w:rPr>
+          <w:lang w:val="es-AR"/>
+        </w:rPr>
+        <w:t>Fabricada en aluminio fundido muy resistente a la deformación (5,5mm de espesor en la base).</w:t>
+      </w:r>
+      <w:r>
+        <w:rPr>
+          <w:lang w:val="es-AR"/>
+        </w:rPr>
+        <w:t xml:space="preserve"> </w:t>
+      </w:r>
+      <w:r>
+        <w:rPr>
+          <w:lang w:val="es-AR"/>
+        </w:rPr>
+        <w:t>Revestimiento antiadherente Teflón Classic 100% libre de PFOA.</w:t>
+      </w:r>
+      <w:r>
+        <w:rPr>
+          <w:lang w:val="es-AR"/>
+        </w:rPr>
+        <w:t xml:space="preserve"> </w:t>
+      </w:r>
+      <w:r>
+        <w:rPr>
+          <w:lang w:val="es-AR"/>
+        </w:rPr>
+        <w:t>Fondo full induction compatible con todas las fuentes de calor incluida la inducción.</w:t>
+      </w:r>
+      <w:r>
+        <w:rPr>
+          <w:lang w:val="es-AR"/>
+        </w:rPr>
+        <w:t xml:space="preserve"> </w:t>
+      </w:r>
+      <w:r>
+        <w:rPr>
+          <w:lang w:val="es-AR"/>
+        </w:rPr>
+        <w:t>Mango ergonómico para un agarre agradable y seguro.</w:t>
+      </w:r>
+      <w:r>
+        <w:rPr>
+          <w:lang w:val="es-AR"/>
+        </w:rPr>
+        <w:t xml:space="preserve"> </w:t>
+      </w:r>
+      <w:r>
+        <w:rPr>
+          <w:lang w:val="es-AR"/>
+        </w:rPr>
+        <w:t>Cocina asado con efecto horno: gracias a su junta aislante junto con el imán de su mango hace que se cree dentro de la sartén un efecto horno completamente uniforme</w:t>
+      </w:r>
+      <w:r>
+        <w:rPr>
+          <w:lang w:val="es-AR"/>
+        </w:rPr>
+        <w:t>.</w:t>
+      </w:r>
+    </w:p>
+    <w:p>
+      <w:pPr>
+        <w:pStyle w:val="Sinespaciado"/>
+        <w:spacing w:line="276" w:lineRule="auto"/>
+        <w:rPr>
+          <w:lang w:val="es-AR"/>
+        </w:rPr>
+      </w:pPr>
+      <w:r>
+        <w:rPr>
+          <w:lang w:val="es-AR"/>
+        </w:rPr>
+        <w:t>p</w:t>
+      </w:r>
+      <w:r>
+        <w:rPr>
+          <w:lang w:val="es-AR"/>
+        </w:rPr>
+        <w:t>recio: $</w:t>
+      </w:r>
+      <w:r>
+        <w:rPr>
+          <w:lang w:val="es-AR"/>
+        </w:rPr>
+        <w:t xml:space="preserve"> </w:t>
+      </w:r>
+      <w:r>
+        <w:rPr>
+          <w:lang w:val="es-AR"/>
+        </w:rPr>
+        <w:t>23.675.-</w:t>
+      </w:r>
+    </w:p>
+    <w:p>
+      <w:pPr>
+        <w:pStyle w:val="Sinespaciado"/>
+        <w:spacing w:line="276" w:lineRule="auto"/>
+        <w:rPr>
+          <w:lang w:val="es-AR"/>
+        </w:rPr>
+      </w:pPr>
+      <w:r>
+        <w:rPr>
+          <w:lang w:val="es-AR"/>
+        </w:rPr>
+        <w:t>s</w:t>
+      </w:r>
+      <w:r>
+        <w:rPr>
+          <w:lang w:val="es-AR"/>
+        </w:rPr>
+        <w:t>tock: 5</w:t>
+      </w:r>
+    </w:p>
+    <w:p>
+      <w:pPr>
+        <w:pStyle w:val="Sinespaciado"/>
+        <w:spacing w:line="276" w:lineRule="auto"/>
+        <w:rPr>
+          <w:lang w:val="es-AR"/>
+        </w:rPr>
+      </w:pPr>
+    </w:p>
+    <w:p>
+      <w:pPr>
+        <w:pStyle w:val="Sinespaciado"/>
+        <w:spacing w:line="276" w:lineRule="auto"/>
+        <w:rPr>
+          <w:lang w:val="es-AR"/>
+        </w:rPr>
+      </w:pPr>
+      <w:r>
+        <w:rPr>
+          <w:lang w:val="es-AR"/>
+        </w:rPr>
+        <w:t>ID: 04</w:t>
       </w:r>
     </w:p>
     <w:p>
@@ -190,178 +645,7 @@
         <w:rPr>
           <w:lang w:val="es-AR"/>
         </w:rPr>
-        <w:t xml:space="preserve">Sartén Smeg </w:t>
-      </w:r>
-      <w:r>
-        <w:rPr>
-          <w:lang w:val="es-AR"/>
-        </w:rPr>
-        <w:t>A</w:t>
-      </w:r>
-      <w:r>
-        <w:rPr>
-          <w:lang w:val="es-AR"/>
-        </w:rPr>
-        <w:t>ntiadherente</w:t>
-      </w:r>
-      <w:r>
-        <w:rPr>
-          <w:lang w:val="es-AR"/>
-        </w:rPr>
-        <w:t xml:space="preserve"> 26cm</w:t>
-      </w:r>
-    </w:p>
-    <w:p>
-      <w:pPr>
-        <w:pStyle w:val="Sinespaciado"/>
-        <w:spacing w:line="276" w:lineRule="auto"/>
-        <w:rPr>
-          <w:lang w:val="es-AR"/>
-        </w:rPr>
-      </w:pPr>
-      <w:r>
-        <w:rPr>
-          <w:lang w:val="es-AR"/>
-        </w:rPr>
-        <w:t>Descripción</w:t>
-      </w:r>
-      <w:r>
-        <w:rPr>
-          <w:lang w:val="es-AR"/>
-        </w:rPr>
-        <w:t xml:space="preserve">: </w:t>
-      </w:r>
-      <w:r>
-        <w:rPr>
-          <w:lang w:val="es-AR"/>
-        </w:rPr>
-        <w:t>Fabricada en aluminio forjado en frío.</w:t>
-      </w:r>
-      <w:r>
-        <w:rPr>
-          <w:lang w:val="es-AR"/>
-        </w:rPr>
-        <w:t xml:space="preserve"> </w:t>
-      </w:r>
-      <w:r>
-        <w:rPr>
-          <w:lang w:val="es-AR"/>
-        </w:rPr>
-        <w:t>Revestimiento antiadherente resistente a la abrasión.</w:t>
-      </w:r>
-    </w:p>
-    <w:p>
-      <w:pPr>
-        <w:pStyle w:val="Sinespaciado"/>
-        <w:spacing w:line="276" w:lineRule="auto"/>
-        <w:rPr>
-          <w:lang w:val="es-AR"/>
-        </w:rPr>
-      </w:pPr>
-      <w:r>
-        <w:rPr>
-          <w:lang w:val="es-AR"/>
-        </w:rPr>
-        <w:t>Mango de acero inoxidable frío.</w:t>
-      </w:r>
-      <w:r>
-        <w:rPr>
-          <w:lang w:val="es-AR"/>
-        </w:rPr>
-        <w:t xml:space="preserve"> </w:t>
-      </w:r>
-      <w:r>
-        <w:rPr>
-          <w:lang w:val="es-AR"/>
-        </w:rPr>
-        <w:t>Base de acero de 4,5mm.</w:t>
-      </w:r>
-      <w:r>
-        <w:rPr>
-          <w:lang w:val="es-AR"/>
-        </w:rPr>
-        <w:t xml:space="preserve"> </w:t>
-      </w:r>
-      <w:r>
-        <w:rPr>
-          <w:lang w:val="es-AR"/>
-        </w:rPr>
-        <w:t>Excelente distribución del calor.</w:t>
-      </w:r>
-    </w:p>
-    <w:p>
-      <w:pPr>
-        <w:pStyle w:val="Sinespaciado"/>
-        <w:spacing w:line="276" w:lineRule="auto"/>
-        <w:rPr>
-          <w:lang w:val="es-AR"/>
-        </w:rPr>
-      </w:pPr>
-      <w:r>
-        <w:rPr>
-          <w:lang w:val="es-AR"/>
-        </w:rPr>
-        <w:t>Precio: $13.401.-</w:t>
-      </w:r>
-    </w:p>
-    <w:p>
-      <w:pPr>
-        <w:pStyle w:val="Sinespaciado"/>
-        <w:spacing w:line="276" w:lineRule="auto"/>
-        <w:rPr>
-          <w:lang w:val="es-AR"/>
-        </w:rPr>
-      </w:pPr>
-      <w:r>
-        <w:rPr>
-          <w:lang w:val="es-AR"/>
-        </w:rPr>
-        <w:t>Stock: 8</w:t>
-      </w:r>
-    </w:p>
-    <w:p>
-      <w:pPr>
-        <w:pStyle w:val="Sinespaciado"/>
-        <w:spacing w:line="276" w:lineRule="auto"/>
-        <w:rPr>
-          <w:lang w:val="es-AR"/>
-        </w:rPr>
-      </w:pPr>
-    </w:p>
-    <w:p>
-      <w:pPr>
-        <w:pStyle w:val="Sinespaciado"/>
-        <w:spacing w:line="276" w:lineRule="auto"/>
-        <w:rPr>
-          <w:lang w:val="es-AR"/>
-        </w:rPr>
-      </w:pPr>
-      <w:r>
-        <w:rPr>
-          <w:lang w:val="es-AR"/>
-        </w:rPr>
-        <w:t>ID: 03</w:t>
-      </w:r>
-    </w:p>
-    <w:p>
-      <w:pPr>
-        <w:pStyle w:val="Sinespaciado"/>
-        <w:spacing w:line="276" w:lineRule="auto"/>
-        <w:rPr>
-          <w:lang w:val="es-AR"/>
-        </w:rPr>
-      </w:pPr>
-      <w:r>
-        <w:rPr>
-          <w:lang w:val="es-AR"/>
-        </w:rPr>
-        <w:t xml:space="preserve">Nombre: </w:t>
-      </w:r>
-      <w:r>
-        <w:rPr>
-          <w:lang w:val="es-AR"/>
-        </w:rPr>
-        <w:t>Sartén Dupla Prior 24</w:t>
+        <w:t>Sartén Signature Pro. 30</w:t>
       </w:r>
       <w:r>
         <w:rPr>
@@ -388,19 +672,7 @@
         <w:rPr>
           <w:lang w:val="es-AR"/>
         </w:rPr>
-        <w:t>Fabricada en aluminio fundido muy resistente a la deformación (5,5mm de espesor en la base).</w:t>
-      </w:r>
-      <w:r>
-        <w:rPr>
-          <w:lang w:val="es-AR"/>
-        </w:rPr>
-        <w:t xml:space="preserve"> </w:t>
-      </w:r>
-      <w:r>
-        <w:rPr>
-          <w:lang w:val="es-AR"/>
-        </w:rPr>
-        <w:t>Revestimiento antiadherente Teflón Classic 100% libre de PFOA.</w:t>
+        <w:t>Fabricada en acero inoxidable 18/10 con triple fondo difusor para un reparto excelente de la temperatura.</w:t>
       </w:r>
       <w:r>
         <w:rPr>
@@ -414,50 +686,59 @@
         </w:rPr>
         <w:t>Fondo full induction compatible con todas las fuentes de calor incluida la inducción.</w:t>
       </w:r>
-      <w:r>
-        <w:rPr>
-          <w:lang w:val="es-AR"/>
-        </w:rPr>
-        <w:t xml:space="preserve"> </w:t>
-      </w:r>
-      <w:r>
-        <w:rPr>
-          <w:lang w:val="es-AR"/>
-        </w:rPr>
-        <w:t>Mango ergonómico para un agarre agradable y seguro.</w:t>
-      </w:r>
-      <w:r>
-        <w:rPr>
-          <w:lang w:val="es-AR"/>
-        </w:rPr>
-        <w:t xml:space="preserve"> </w:t>
-      </w:r>
-      <w:r>
-        <w:rPr>
-          <w:lang w:val="es-AR"/>
-        </w:rPr>
-        <w:t>Cocina asado con efecto horno: gracias a su junta aislante junto con el imán de su mango hace que se cree dentro de la sartén un efecto horno completamente uniforme</w:t>
-      </w:r>
-      <w:r>
-        <w:rPr>
-          <w:lang w:val="es-AR"/>
-        </w:rPr>
-        <w:t>.</w:t>
-      </w:r>
-    </w:p>
-    <w:p>
-      <w:pPr>
-        <w:pStyle w:val="Sinespaciado"/>
-        <w:spacing w:line="276" w:lineRule="auto"/>
-        <w:rPr>
-          <w:lang w:val="es-AR"/>
-        </w:rPr>
-      </w:pPr>
-      <w:r>
-        <w:rPr>
-          <w:lang w:val="es-AR"/>
-        </w:rPr>
-        <w:t>Precio: $23.675.-</w:t>
+    </w:p>
+    <w:p>
+      <w:pPr>
+        <w:pStyle w:val="Sinespaciado"/>
+        <w:spacing w:line="276" w:lineRule="auto"/>
+        <w:rPr>
+          <w:lang w:val="es-AR"/>
+        </w:rPr>
+      </w:pPr>
+      <w:r>
+        <w:rPr>
+          <w:lang w:val="es-AR"/>
+        </w:rPr>
+        <w:t>Mango ergonómico profesional fabricado también en acero inoxidable.</w:t>
+      </w:r>
+      <w:r>
+        <w:rPr>
+          <w:lang w:val="es-AR"/>
+        </w:rPr>
+        <w:t xml:space="preserve"> </w:t>
+      </w:r>
+      <w:r>
+        <w:rPr>
+          <w:lang w:val="es-AR"/>
+        </w:rPr>
+        <w:t>Apta para lavavajillas.</w:t>
+      </w:r>
+    </w:p>
+    <w:p>
+      <w:pPr>
+        <w:pStyle w:val="Sinespaciado"/>
+        <w:spacing w:line="276" w:lineRule="auto"/>
+        <w:rPr>
+          <w:lang w:val="es-AR"/>
+        </w:rPr>
+      </w:pPr>
+      <w:r>
+        <w:rPr>
+          <w:lang w:val="es-AR"/>
+        </w:rPr>
+        <w:t>Precio: $</w:t>
+      </w:r>
+      <w:r>
+        <w:rPr>
+          <w:lang w:val="es-AR"/>
+        </w:rPr>
+        <w:t xml:space="preserve"> </w:t>
+      </w:r>
+      <w:r>
+        <w:rPr>
+          <w:lang w:val="es-AR"/>
+        </w:rPr>
+        <w:t>21.145.-</w:t>
       </w:r>
     </w:p>
     <w:p>
@@ -496,28 +777,46 @@
         <w:rPr>
           <w:lang w:val="es-AR"/>
         </w:rPr>
-        <w:t>ID: 04</w:t>
-      </w:r>
-    </w:p>
-    <w:p>
-      <w:pPr>
-        <w:pStyle w:val="Sinespaciado"/>
-        <w:spacing w:line="276" w:lineRule="auto"/>
-        <w:rPr>
-          <w:lang w:val="es-AR"/>
-        </w:rPr>
-      </w:pPr>
-      <w:r>
-        <w:rPr>
-          <w:lang w:val="es-AR"/>
-        </w:rPr>
-        <w:t xml:space="preserve">Nombre: </w:t>
-      </w:r>
-      <w:r>
-        <w:rPr>
-          <w:lang w:val="es-AR"/>
-        </w:rPr>
-        <w:t>Sartén Signature Pro. 30</w:t>
+        <w:t>ID: 05</w:t>
+      </w:r>
+    </w:p>
+    <w:p>
+      <w:pPr>
+        <w:pStyle w:val="Sinespaciado"/>
+        <w:spacing w:line="276" w:lineRule="auto"/>
+        <w:rPr>
+          <w:lang w:val="es-AR"/>
+        </w:rPr>
+      </w:pPr>
+      <w:r>
+        <w:rPr>
+          <w:lang w:val="es-AR"/>
+        </w:rPr>
+        <w:t>Nombre:</w:t>
+      </w:r>
+      <w:r>
+        <w:rPr>
+          <w:lang w:val="es-AR"/>
+        </w:rPr>
+        <w:t xml:space="preserve"> </w:t>
+      </w:r>
+      <w:r>
+        <w:rPr>
+          <w:lang w:val="es-AR"/>
+        </w:rPr>
+        <w:t xml:space="preserve">Sartén Market </w:t>
+      </w:r>
+      <w:r>
+        <w:rPr>
+          <w:lang w:val="es-AR"/>
+        </w:rPr>
+        <w:t xml:space="preserve">Desmontable </w:t>
+      </w:r>
+      <w:r>
+        <w:rPr>
+          <w:lang w:val="es-AR"/>
+        </w:rPr>
+        <w:t>28</w:t>
       </w:r>
       <w:r>
         <w:rPr>
@@ -538,13 +837,31 @@
         <w:rPr>
           <w:lang w:val="es-AR"/>
         </w:rPr>
-        <w:t xml:space="preserve">Descripción: </w:t>
-      </w:r>
-      <w:r>
-        <w:rPr>
-          <w:lang w:val="es-AR"/>
-        </w:rPr>
-        <w:t>Fabricada en acero inoxidable 18/10 con triple fondo difusor para un reparto excelente de la temperatura.</w:t>
+        <w:t>Descripción:</w:t>
+      </w:r>
+      <w:r>
+        <w:rPr>
+          <w:lang w:val="es-AR"/>
+        </w:rPr>
+        <w:t xml:space="preserve"> </w:t>
+      </w:r>
+      <w:r>
+        <w:rPr>
+          <w:lang w:val="es-AR"/>
+        </w:rPr>
+        <w:t>Fabricada en aluminio fundido extremadamente resistente a la deformación (6mm de espesor en la base).</w:t>
+      </w:r>
+      <w:r>
+        <w:rPr>
+          <w:lang w:val="es-AR"/>
+        </w:rPr>
+        <w:t xml:space="preserve"> </w:t>
+      </w:r>
+      <w:r>
+        <w:rPr>
+          <w:lang w:val="es-AR"/>
+        </w:rPr>
+        <w:t>Revestimiento antiadherente Teflon Profile de alta calidad, muy duradero y ultra resistente al rayado. 100% libre de PFOA.</w:t>
       </w:r>
       <w:r>
         <w:rPr>
@@ -558,183 +875,6 @@
         </w:rPr>
         <w:t>Fondo full induction compatible con todas las fuentes de calor incluida la inducción.</w:t>
       </w:r>
-    </w:p>
-    <w:p>
-      <w:pPr>
-        <w:pStyle w:val="Sinespaciado"/>
-        <w:spacing w:line="276" w:lineRule="auto"/>
-        <w:rPr>
-          <w:lang w:val="es-AR"/>
-        </w:rPr>
-      </w:pPr>
-      <w:r>
-        <w:rPr>
-          <w:lang w:val="es-AR"/>
-        </w:rPr>
-        <w:t>Mango ergonómico profesional fabricado también en acero inoxidable.</w:t>
-      </w:r>
-      <w:r>
-        <w:rPr>
-          <w:lang w:val="es-AR"/>
-        </w:rPr>
-        <w:t xml:space="preserve"> </w:t>
-      </w:r>
-      <w:r>
-        <w:rPr>
-          <w:lang w:val="es-AR"/>
-        </w:rPr>
-        <w:t>Apta para lavavajillas.</w:t>
-      </w:r>
-    </w:p>
-    <w:p>
-      <w:pPr>
-        <w:pStyle w:val="Sinespaciado"/>
-        <w:spacing w:line="276" w:lineRule="auto"/>
-        <w:rPr>
-          <w:lang w:val="es-AR"/>
-        </w:rPr>
-      </w:pPr>
-      <w:r>
-        <w:rPr>
-          <w:lang w:val="es-AR"/>
-        </w:rPr>
-        <w:t>Precio: $21.145.-</w:t>
-      </w:r>
-    </w:p>
-    <w:p>
-      <w:pPr>
-        <w:pStyle w:val="Sinespaciado"/>
-        <w:spacing w:line="276" w:lineRule="auto"/>
-        <w:rPr>
-          <w:lang w:val="es-AR"/>
-        </w:rPr>
-      </w:pPr>
-      <w:r>
-        <w:rPr>
-          <w:lang w:val="es-AR"/>
-        </w:rPr>
-        <w:t>Stock: 5</w:t>
-      </w:r>
-    </w:p>
-    <w:p>
-      <w:pPr>
-        <w:pStyle w:val="Sinespaciado"/>
-        <w:spacing w:line="276" w:lineRule="auto"/>
-        <w:rPr>
-          <w:lang w:val="es-AR"/>
-        </w:rPr>
-      </w:pPr>
-    </w:p>
-    <w:p>
-      <w:pPr>
-        <w:pStyle w:val="Sinespaciado"/>
-        <w:spacing w:line="276" w:lineRule="auto"/>
-        <w:rPr>
-          <w:lang w:val="es-AR"/>
-        </w:rPr>
-      </w:pPr>
-      <w:r>
-        <w:rPr>
-          <w:lang w:val="es-AR"/>
-        </w:rPr>
-        <w:t>ID: 05</w:t>
-      </w:r>
-    </w:p>
-    <w:p>
-      <w:pPr>
-        <w:pStyle w:val="Sinespaciado"/>
-        <w:spacing w:line="276" w:lineRule="auto"/>
-        <w:rPr>
-          <w:lang w:val="es-AR"/>
-        </w:rPr>
-      </w:pPr>
-      <w:r>
-        <w:rPr>
-          <w:lang w:val="es-AR"/>
-        </w:rPr>
-        <w:t>Nombre:</w:t>
-      </w:r>
-      <w:r>
-        <w:rPr>
-          <w:lang w:val="es-AR"/>
-        </w:rPr>
-        <w:t xml:space="preserve"> </w:t>
-      </w:r>
-      <w:r>
-        <w:rPr>
-          <w:lang w:val="es-AR"/>
-        </w:rPr>
-        <w:t xml:space="preserve">Sartén Market </w:t>
-      </w:r>
-      <w:r>
-        <w:rPr>
-          <w:lang w:val="es-AR"/>
-        </w:rPr>
-        <w:t xml:space="preserve">Desmontable </w:t>
-      </w:r>
-      <w:r>
-        <w:rPr>
-          <w:lang w:val="es-AR"/>
-        </w:rPr>
-        <w:t>28</w:t>
-      </w:r>
-      <w:r>
-        <w:rPr>
-          <w:lang w:val="es-AR"/>
-        </w:rPr>
-        <w:t>cm</w:t>
-      </w:r>
-    </w:p>
-    <w:p>
-      <w:pPr>
-        <w:pStyle w:val="Sinespaciado"/>
-        <w:spacing w:line="276" w:lineRule="auto"/>
-        <w:rPr>
-          <w:lang w:val="es-AR"/>
-        </w:rPr>
-      </w:pPr>
-      <w:r>
-        <w:rPr>
-          <w:lang w:val="es-AR"/>
-        </w:rPr>
-        <w:t>Descripción:</w:t>
-      </w:r>
-      <w:r>
-        <w:rPr>
-          <w:lang w:val="es-AR"/>
-        </w:rPr>
-        <w:t xml:space="preserve"> </w:t>
-      </w:r>
-      <w:r>
-        <w:rPr>
-          <w:lang w:val="es-AR"/>
-        </w:rPr>
-        <w:t>Fabricada en aluminio fundido extremadamente resistente a la deformación (6mm de espesor en la base).</w:t>
-      </w:r>
-      <w:r>
-        <w:rPr>
-          <w:lang w:val="es-AR"/>
-        </w:rPr>
-        <w:t xml:space="preserve"> </w:t>
-      </w:r>
-      <w:r>
-        <w:rPr>
-          <w:lang w:val="es-AR"/>
-        </w:rPr>
-        <w:t>Revestimiento antiadherente Teflon Profile de alta calidad, muy duradero y ultra resistente al rayado. 100% libre de PFOA.</w:t>
-      </w:r>
-      <w:r>
-        <w:rPr>
-          <w:lang w:val="es-AR"/>
-        </w:rPr>
-        <w:t xml:space="preserve"> </w:t>
-      </w:r>
-      <w:r>
-        <w:rPr>
-          <w:lang w:val="es-AR"/>
-        </w:rPr>
-        <w:t>Fondo full induction compatible con todas las fuentes de calor incluida la inducción.</w:t>
-      </w:r>
       <w:r>
         <w:rPr>
           <w:lang w:val="es-AR"/>
@@ -809,6 +949,12 @@
           <w:lang w:val="es-AR"/>
         </w:rPr>
         <w:t>Precio: $</w:t>
+      </w:r>
+      <w:r>
+        <w:rPr>
+          <w:lang w:val="es-AR"/>
+        </w:rPr>
+        <w:t xml:space="preserve"> </w:t>
       </w:r>
       <w:r>
         <w:rPr>
@@ -1149,29 +1295,22 @@
       <w:pPr>
         <w:pStyle w:val="Sinespaciado"/>
         <w:spacing w:line="276" w:lineRule="auto"/>
-        <w:rPr>
-          <w:lang w:val="es-AR"/>
-        </w:rPr>
-      </w:pPr>
-      <w:r>
-        <w:rPr>
-          <w:lang w:val="es-AR"/>
-        </w:rPr>
-        <w:t>Precio: $18.126.-</w:t>
-      </w:r>
-    </w:p>
-    <w:p>
-      <w:pPr>
-        <w:pStyle w:val="Sinespaciado"/>
-        <w:spacing w:line="276" w:lineRule="auto"/>
-        <w:rPr>
-          <w:lang w:val="es-AR"/>
-        </w:rPr>
-      </w:pPr>
-      <w:r>
-        <w:rPr>
-          <w:lang w:val="es-AR"/>
-        </w:rPr>
+      </w:pPr>
+      <w:proofErr w:type="spellStart"/>
+      <w:r>
+        <w:t>Precio</w:t>
+      </w:r>
+      <w:proofErr w:type="spellEnd"/>
+      <w:r>
+        <w:t>: $18.126.-</w:t>
+      </w:r>
+    </w:p>
+    <w:p>
+      <w:pPr>
+        <w:pStyle w:val="Sinespaciado"/>
+        <w:spacing w:line="276" w:lineRule="auto"/>
+      </w:pPr>
+      <w:r>
         <w:t>Stock: 10</w:t>
       </w:r>
     </w:p>
@@ -1179,23 +1318,14 @@
       <w:pPr>
         <w:pStyle w:val="Sinespaciado"/>
         <w:spacing w:line="276" w:lineRule="auto"/>
-        <w:rPr>
-          <w:lang w:val="es-AR"/>
-        </w:rPr>
-      </w:pPr>
-    </w:p>
-    <w:p>
-      <w:pPr>
-        <w:pStyle w:val="Sinespaciado"/>
-        <w:spacing w:line="276" w:lineRule="auto"/>
-        <w:rPr>
-          <w:lang w:val="es-AR"/>
-        </w:rPr>
-      </w:pPr>
-      <w:r>
-        <w:rPr>
-          <w:lang w:val="es-AR"/>
-        </w:rPr>
+      </w:pPr>
+    </w:p>
+    <w:p>
+      <w:pPr>
+        <w:pStyle w:val="Sinespaciado"/>
+        <w:spacing w:line="276" w:lineRule="auto"/>
+      </w:pPr>
+      <w:r>
         <w:t>ID: 08</w:t>
       </w:r>
     </w:p>
@@ -1203,27 +1333,22 @@
       <w:pPr>
         <w:pStyle w:val="Sinespaciado"/>
         <w:spacing w:line="276" w:lineRule="auto"/>
-        <w:rPr>
-          <w:lang w:val="es-AR"/>
-        </w:rPr>
-      </w:pPr>
-      <w:r>
-        <w:rPr>
-          <w:lang w:val="es-AR"/>
-        </w:rPr>
-        <w:t xml:space="preserve">Nombre: </w:t>
-      </w:r>
-      <w:r>
-        <w:rPr>
-          <w:lang w:val="es-AR"/>
-        </w:rPr>
-        <w:t>Sartén Efficient Orange 24</w:t>
-      </w:r>
-      <w:r>
-        <w:rPr>
-          <w:lang w:val="es-AR"/>
-        </w:rPr>
-        <w:t>cm</w:t>
+      </w:pPr>
+      <w:proofErr w:type="spellStart"/>
+      <w:r>
+        <w:t>Nombre</w:t>
+      </w:r>
+      <w:proofErr w:type="spellEnd"/>
+      <w:r>
+        <w:t xml:space="preserve">: </w:t>
+      </w:r>
+      <w:proofErr w:type="spellStart"/>
+      <w:r>
+        <w:t>Sartén</w:t>
+      </w:r>
+      <w:proofErr w:type="spellEnd"/>
+      <w:r>
+        <w:t xml:space="preserve"> Efficient Orange 24cm</w:t>
       </w:r>
     </w:p>
     <w:p>

</xml_diff>